<commit_message>
Lab6 SoftwareTesting is done, also modified lab5 PSCA and Lab7 SoftwareTesting
</commit_message>
<xml_diff>
--- a/1term/Databases/Ответы_5бд.docx
+++ b/1term/Databases/Ответы_5бд.docx
@@ -222,7 +222,51 @@
           <w:szCs w:val="24"/>
           <w:shd w:val="clear" w:color="auto" w:fill="FFFFFF"/>
         </w:rPr>
-        <w:t>   - Буферный кэш (Buffer Cache): хранит скопированные блоки данных из файлов базы данных для увеличения производительности чтения и записи.</w:t>
+        <w:t>   - Буферный кэш (</w:t>
+      </w:r>
+      <w:proofErr w:type="spellStart"/>
+      <w:r>
+        <w:rPr>
+          <w:rFonts w:ascii="Times New Roman" w:hAnsi="Times New Roman"/>
+          <w:color w:val="000000"/>
+          <w:sz w:val="24"/>
+          <w:szCs w:val="24"/>
+          <w:shd w:val="clear" w:color="auto" w:fill="FFFFFF"/>
+        </w:rPr>
+        <w:t>Buffer</w:t>
+      </w:r>
+      <w:proofErr w:type="spellEnd"/>
+      <w:r>
+        <w:rPr>
+          <w:rFonts w:ascii="Times New Roman" w:hAnsi="Times New Roman"/>
+          <w:color w:val="000000"/>
+          <w:sz w:val="24"/>
+          <w:szCs w:val="24"/>
+          <w:shd w:val="clear" w:color="auto" w:fill="FFFFFF"/>
+        </w:rPr>
+        <w:t xml:space="preserve"> </w:t>
+      </w:r>
+      <w:proofErr w:type="spellStart"/>
+      <w:r>
+        <w:rPr>
+          <w:rFonts w:ascii="Times New Roman" w:hAnsi="Times New Roman"/>
+          <w:color w:val="000000"/>
+          <w:sz w:val="24"/>
+          <w:szCs w:val="24"/>
+          <w:shd w:val="clear" w:color="auto" w:fill="FFFFFF"/>
+        </w:rPr>
+        <w:t>Cache</w:t>
+      </w:r>
+      <w:proofErr w:type="spellEnd"/>
+      <w:r>
+        <w:rPr>
+          <w:rFonts w:ascii="Times New Roman" w:hAnsi="Times New Roman"/>
+          <w:color w:val="000000"/>
+          <w:sz w:val="24"/>
+          <w:szCs w:val="24"/>
+          <w:shd w:val="clear" w:color="auto" w:fill="FFFFFF"/>
+        </w:rPr>
+        <w:t>): хранит скопированные блоки данных из файлов базы данных для увеличения производительности чтения и записи.</w:t>
       </w:r>
       <w:r>
         <w:rPr>
@@ -241,7 +285,51 @@
           <w:szCs w:val="24"/>
           <w:shd w:val="clear" w:color="auto" w:fill="FFFFFF"/>
         </w:rPr>
-        <w:t>   - Кеш результата SQL (SQL Result Cache): кэширует результаты выполнения SQL-запросов для повторного использования.</w:t>
+        <w:t xml:space="preserve">   - Кеш результата SQL (SQL </w:t>
+      </w:r>
+      <w:proofErr w:type="spellStart"/>
+      <w:r>
+        <w:rPr>
+          <w:rFonts w:ascii="Times New Roman" w:hAnsi="Times New Roman"/>
+          <w:color w:val="000000"/>
+          <w:sz w:val="24"/>
+          <w:szCs w:val="24"/>
+          <w:shd w:val="clear" w:color="auto" w:fill="FFFFFF"/>
+        </w:rPr>
+        <w:t>Result</w:t>
+      </w:r>
+      <w:proofErr w:type="spellEnd"/>
+      <w:r>
+        <w:rPr>
+          <w:rFonts w:ascii="Times New Roman" w:hAnsi="Times New Roman"/>
+          <w:color w:val="000000"/>
+          <w:sz w:val="24"/>
+          <w:szCs w:val="24"/>
+          <w:shd w:val="clear" w:color="auto" w:fill="FFFFFF"/>
+        </w:rPr>
+        <w:t xml:space="preserve"> </w:t>
+      </w:r>
+      <w:proofErr w:type="spellStart"/>
+      <w:r>
+        <w:rPr>
+          <w:rFonts w:ascii="Times New Roman" w:hAnsi="Times New Roman"/>
+          <w:color w:val="000000"/>
+          <w:sz w:val="24"/>
+          <w:szCs w:val="24"/>
+          <w:shd w:val="clear" w:color="auto" w:fill="FFFFFF"/>
+        </w:rPr>
+        <w:t>Cache</w:t>
+      </w:r>
+      <w:proofErr w:type="spellEnd"/>
+      <w:r>
+        <w:rPr>
+          <w:rFonts w:ascii="Times New Roman" w:hAnsi="Times New Roman"/>
+          <w:color w:val="000000"/>
+          <w:sz w:val="24"/>
+          <w:szCs w:val="24"/>
+          <w:shd w:val="clear" w:color="auto" w:fill="FFFFFF"/>
+        </w:rPr>
+        <w:t>): кэширует результаты выполнения SQL-запросов для повторного использования.</w:t>
       </w:r>
       <w:r>
         <w:rPr>
@@ -282,7 +370,29 @@
           <w:szCs w:val="24"/>
           <w:shd w:val="clear" w:color="auto" w:fill="FFFFFF"/>
         </w:rPr>
-        <w:t>   - Кеш библиотек (Library Cache): хранит скомпилированные SQL-запросы и другие объекты базы данных для повторного использования.</w:t>
+        <w:t xml:space="preserve">   - Кеш библиотек (Library </w:t>
+      </w:r>
+      <w:proofErr w:type="spellStart"/>
+      <w:r>
+        <w:rPr>
+          <w:rFonts w:ascii="Times New Roman" w:hAnsi="Times New Roman"/>
+          <w:color w:val="000000"/>
+          <w:sz w:val="24"/>
+          <w:szCs w:val="24"/>
+          <w:shd w:val="clear" w:color="auto" w:fill="FFFFFF"/>
+        </w:rPr>
+        <w:t>Cache</w:t>
+      </w:r>
+      <w:proofErr w:type="spellEnd"/>
+      <w:r>
+        <w:rPr>
+          <w:rFonts w:ascii="Times New Roman" w:hAnsi="Times New Roman"/>
+          <w:color w:val="000000"/>
+          <w:sz w:val="24"/>
+          <w:szCs w:val="24"/>
+          <w:shd w:val="clear" w:color="auto" w:fill="FFFFFF"/>
+        </w:rPr>
+        <w:t>): хранит скомпилированные SQL-запросы и другие объекты базы данных для повторного использования.</w:t>
       </w:r>
       <w:r>
         <w:rPr>
@@ -301,7 +411,29 @@
           <w:szCs w:val="24"/>
           <w:shd w:val="clear" w:color="auto" w:fill="FFFFFF"/>
         </w:rPr>
-        <w:t>   - Кеш контроля доступа (Access Control Cache): хранит информацию о правах доступа пользователей к объектам базы данных.</w:t>
+        <w:t xml:space="preserve">   - Кеш контроля доступа (Access Control </w:t>
+      </w:r>
+      <w:proofErr w:type="spellStart"/>
+      <w:r>
+        <w:rPr>
+          <w:rFonts w:ascii="Times New Roman" w:hAnsi="Times New Roman"/>
+          <w:color w:val="000000"/>
+          <w:sz w:val="24"/>
+          <w:szCs w:val="24"/>
+          <w:shd w:val="clear" w:color="auto" w:fill="FFFFFF"/>
+        </w:rPr>
+        <w:t>Cache</w:t>
+      </w:r>
+      <w:proofErr w:type="spellEnd"/>
+      <w:r>
+        <w:rPr>
+          <w:rFonts w:ascii="Times New Roman" w:hAnsi="Times New Roman"/>
+          <w:color w:val="000000"/>
+          <w:sz w:val="24"/>
+          <w:szCs w:val="24"/>
+          <w:shd w:val="clear" w:color="auto" w:fill="FFFFFF"/>
+        </w:rPr>
+        <w:t>): хранит информацию о правах доступа пользователей к объектам базы данных.</w:t>
       </w:r>
       <w:r>
         <w:rPr>
@@ -320,7 +452,51 @@
           <w:szCs w:val="24"/>
           <w:shd w:val="clear" w:color="auto" w:fill="FFFFFF"/>
         </w:rPr>
-        <w:t>   - Кеш словаря данных (Data Dictionary Cache): хранит метаданные о структуре базы данных для повышения производительности запросов.</w:t>
+        <w:t xml:space="preserve">   - Кеш словаря данных (Data </w:t>
+      </w:r>
+      <w:proofErr w:type="spellStart"/>
+      <w:r>
+        <w:rPr>
+          <w:rFonts w:ascii="Times New Roman" w:hAnsi="Times New Roman"/>
+          <w:color w:val="000000"/>
+          <w:sz w:val="24"/>
+          <w:szCs w:val="24"/>
+          <w:shd w:val="clear" w:color="auto" w:fill="FFFFFF"/>
+        </w:rPr>
+        <w:t>Dictionary</w:t>
+      </w:r>
+      <w:proofErr w:type="spellEnd"/>
+      <w:r>
+        <w:rPr>
+          <w:rFonts w:ascii="Times New Roman" w:hAnsi="Times New Roman"/>
+          <w:color w:val="000000"/>
+          <w:sz w:val="24"/>
+          <w:szCs w:val="24"/>
+          <w:shd w:val="clear" w:color="auto" w:fill="FFFFFF"/>
+        </w:rPr>
+        <w:t xml:space="preserve"> </w:t>
+      </w:r>
+      <w:proofErr w:type="spellStart"/>
+      <w:r>
+        <w:rPr>
+          <w:rFonts w:ascii="Times New Roman" w:hAnsi="Times New Roman"/>
+          <w:color w:val="000000"/>
+          <w:sz w:val="24"/>
+          <w:szCs w:val="24"/>
+          <w:shd w:val="clear" w:color="auto" w:fill="FFFFFF"/>
+        </w:rPr>
+        <w:t>Cache</w:t>
+      </w:r>
+      <w:proofErr w:type="spellEnd"/>
+      <w:r>
+        <w:rPr>
+          <w:rFonts w:ascii="Times New Roman" w:hAnsi="Times New Roman"/>
+          <w:color w:val="000000"/>
+          <w:sz w:val="24"/>
+          <w:szCs w:val="24"/>
+          <w:shd w:val="clear" w:color="auto" w:fill="FFFFFF"/>
+        </w:rPr>
+        <w:t>): хранит метаданные о структуре базы данных для повышения производительности запросов.</w:t>
       </w:r>
     </w:p>
     <w:p>
@@ -338,6 +514,7 @@
       <w:r>
         <w:rPr>
           <w:rFonts w:ascii="Times New Roman" w:hAnsi="Times New Roman"/>
+          <w:noProof/>
           <w:color w:val="000000"/>
           <w:sz w:val="24"/>
           <w:szCs w:val="24"/>
@@ -395,6 +572,7 @@
       <w:r>
         <w:rPr>
           <w:rFonts w:ascii="Times New Roman" w:hAnsi="Times New Roman"/>
+          <w:noProof/>
           <w:color w:val="000000"/>
           <w:sz w:val="24"/>
           <w:szCs w:val="24"/>
@@ -1099,15 +1277,27 @@
         </w:rPr>
         <w:t>П</w:t>
       </w:r>
-      <w:r>
-        <w:rPr>
-          <w:rFonts w:ascii="Times New Roman" w:hAnsi="Times New Roman"/>
-          <w:color w:val="000000"/>
-          <w:sz w:val="24"/>
-          <w:szCs w:val="24"/>
-          <w:shd w:val="clear" w:color="auto" w:fill="FFFFFF"/>
-        </w:rPr>
-        <w:t>роцесс на с</w:t>
+      <w:proofErr w:type="spellStart"/>
+      <w:r>
+        <w:rPr>
+          <w:rFonts w:ascii="Times New Roman" w:hAnsi="Times New Roman"/>
+          <w:color w:val="000000"/>
+          <w:sz w:val="24"/>
+          <w:szCs w:val="24"/>
+          <w:shd w:val="clear" w:color="auto" w:fill="FFFFFF"/>
+        </w:rPr>
+        <w:t>роцесс</w:t>
+      </w:r>
+      <w:proofErr w:type="spellEnd"/>
+      <w:r>
+        <w:rPr>
+          <w:rFonts w:ascii="Times New Roman" w:hAnsi="Times New Roman"/>
+          <w:color w:val="000000"/>
+          <w:sz w:val="24"/>
+          <w:szCs w:val="24"/>
+          <w:shd w:val="clear" w:color="auto" w:fill="FFFFFF"/>
+        </w:rPr>
+        <w:t xml:space="preserve"> на с</w:t>
       </w:r>
       <w:r>
         <w:rPr>
@@ -1168,7 +1358,31 @@
           <w:highlight w:val="green"/>
         </w:rPr>
         <w:lastRenderedPageBreak/>
-        <w:t>Поясните назначение утилиты lsnrctl.</w:t>
+        <w:t xml:space="preserve">Поясните назначение утилиты </w:t>
+      </w:r>
+      <w:proofErr w:type="spellStart"/>
+      <w:r>
+        <w:rPr>
+          <w:rFonts w:ascii="Times New Roman" w:hAnsi="Times New Roman"/>
+          <w:b/>
+          <w:bCs/>
+          <w:sz w:val="24"/>
+          <w:szCs w:val="24"/>
+          <w:highlight w:val="green"/>
+        </w:rPr>
+        <w:t>lsnrctl</w:t>
+      </w:r>
+      <w:proofErr w:type="spellEnd"/>
+      <w:r>
+        <w:rPr>
+          <w:rFonts w:ascii="Times New Roman" w:hAnsi="Times New Roman"/>
+          <w:b/>
+          <w:bCs/>
+          <w:sz w:val="24"/>
+          <w:szCs w:val="24"/>
+          <w:highlight w:val="green"/>
+        </w:rPr>
+        <w:t>.</w:t>
       </w:r>
       <w:r>
         <w:rPr>
@@ -1202,28 +1416,73 @@
           <w:szCs w:val="24"/>
           <w:shd w:val="clear" w:color="auto" w:fill="FFFFFF"/>
         </w:rPr>
-        <w:t>Утилита lsnrctl (Listener Control) предоставляет возможность управления процессом Listener, включая запуск, остановку, перезапуск, настройку и мониторинг.</w:t>
-      </w:r>
-    </w:p>
-    <w:p>
-      <w:pPr>
-        <w:rPr>
-          <w:rFonts w:ascii="Times New Roman" w:hAnsi="Times New Roman"/>
-          <w:color w:val="000000"/>
-          <w:sz w:val="24"/>
-          <w:szCs w:val="24"/>
-          <w:shd w:val="clear" w:color="auto" w:fill="FFFFFF"/>
-        </w:rPr>
-      </w:pPr>
-      <w:r>
-        <w:rPr>
-          <w:rFonts w:ascii="Times New Roman" w:hAnsi="Times New Roman"/>
-          <w:color w:val="000000"/>
-          <w:sz w:val="24"/>
-          <w:szCs w:val="24"/>
-          <w:shd w:val="clear" w:color="auto" w:fill="FFFFFF"/>
-        </w:rPr>
-        <w:br w:type="page"/>
+        <w:t xml:space="preserve">Утилита </w:t>
+      </w:r>
+      <w:proofErr w:type="spellStart"/>
+      <w:r>
+        <w:rPr>
+          <w:rFonts w:ascii="Times New Roman" w:hAnsi="Times New Roman"/>
+          <w:color w:val="000000"/>
+          <w:sz w:val="24"/>
+          <w:szCs w:val="24"/>
+          <w:shd w:val="clear" w:color="auto" w:fill="FFFFFF"/>
+        </w:rPr>
+        <w:t>lsnrctl</w:t>
+      </w:r>
+      <w:proofErr w:type="spellEnd"/>
+      <w:r>
+        <w:rPr>
+          <w:rFonts w:ascii="Times New Roman" w:hAnsi="Times New Roman"/>
+          <w:color w:val="000000"/>
+          <w:sz w:val="24"/>
+          <w:szCs w:val="24"/>
+          <w:shd w:val="clear" w:color="auto" w:fill="FFFFFF"/>
+        </w:rPr>
+        <w:t xml:space="preserve"> (</w:t>
+      </w:r>
+      <w:proofErr w:type="spellStart"/>
+      <w:r>
+        <w:rPr>
+          <w:rFonts w:ascii="Times New Roman" w:hAnsi="Times New Roman"/>
+          <w:color w:val="000000"/>
+          <w:sz w:val="24"/>
+          <w:szCs w:val="24"/>
+          <w:shd w:val="clear" w:color="auto" w:fill="FFFFFF"/>
+        </w:rPr>
+        <w:t>Listener</w:t>
+      </w:r>
+      <w:proofErr w:type="spellEnd"/>
+      <w:r>
+        <w:rPr>
+          <w:rFonts w:ascii="Times New Roman" w:hAnsi="Times New Roman"/>
+          <w:color w:val="000000"/>
+          <w:sz w:val="24"/>
+          <w:szCs w:val="24"/>
+          <w:shd w:val="clear" w:color="auto" w:fill="FFFFFF"/>
+        </w:rPr>
+        <w:t xml:space="preserve"> Control) предоставляет возможность управления процессом </w:t>
+      </w:r>
+      <w:proofErr w:type="spellStart"/>
+      <w:r>
+        <w:rPr>
+          <w:rFonts w:ascii="Times New Roman" w:hAnsi="Times New Roman"/>
+          <w:color w:val="000000"/>
+          <w:sz w:val="24"/>
+          <w:szCs w:val="24"/>
+          <w:shd w:val="clear" w:color="auto" w:fill="FFFFFF"/>
+        </w:rPr>
+        <w:t>Listener</w:t>
+      </w:r>
+      <w:proofErr w:type="spellEnd"/>
+      <w:r>
+        <w:rPr>
+          <w:rFonts w:ascii="Times New Roman" w:hAnsi="Times New Roman"/>
+          <w:color w:val="000000"/>
+          <w:sz w:val="24"/>
+          <w:szCs w:val="24"/>
+          <w:shd w:val="clear" w:color="auto" w:fill="FFFFFF"/>
+        </w:rPr>
+        <w:t>, включая запуск, остановку, перезапуск, настройку и мониторинг.</w:t>
       </w:r>
     </w:p>
     <w:p>
@@ -1236,8 +1495,20 @@
           <w:sz w:val="24"/>
           <w:szCs w:val="24"/>
           <w:shd w:val="clear" w:color="auto" w:fill="FFFFFF"/>
-        </w:rPr>
-      </w:pPr>
+          <w:lang w:val="ru-RU"/>
+        </w:rPr>
+      </w:pPr>
+      <w:r>
+        <w:rPr>
+          <w:rFonts w:ascii="Times New Roman" w:hAnsi="Times New Roman"/>
+          <w:color w:val="000000"/>
+          <w:sz w:val="24"/>
+          <w:szCs w:val="24"/>
+          <w:shd w:val="clear" w:color="auto" w:fill="FFFFFF"/>
+          <w:lang w:val="ru-RU"/>
+        </w:rPr>
+        <w:t xml:space="preserve"> </w:t>
+      </w:r>
     </w:p>
     <w:p>
       <w:pPr>
@@ -1410,15 +1681,27 @@
         </w:rPr>
         <w:t>С</w:t>
       </w:r>
-      <w:r>
-        <w:rPr>
-          <w:rFonts w:ascii="Times New Roman" w:hAnsi="Times New Roman"/>
-          <w:color w:val="000000"/>
-          <w:sz w:val="24"/>
-          <w:szCs w:val="24"/>
-          <w:shd w:val="clear" w:color="auto" w:fill="FFFFFF"/>
-        </w:rPr>
-        <w:t>ервисы администрирования (ASM), сервисы базы данных (DB), сервисы службы хранения (STORAGE)</w:t>
+      <w:proofErr w:type="spellStart"/>
+      <w:r>
+        <w:rPr>
+          <w:rFonts w:ascii="Times New Roman" w:hAnsi="Times New Roman"/>
+          <w:color w:val="000000"/>
+          <w:sz w:val="24"/>
+          <w:szCs w:val="24"/>
+          <w:shd w:val="clear" w:color="auto" w:fill="FFFFFF"/>
+        </w:rPr>
+        <w:t>ервисы</w:t>
+      </w:r>
+      <w:proofErr w:type="spellEnd"/>
+      <w:r>
+        <w:rPr>
+          <w:rFonts w:ascii="Times New Roman" w:hAnsi="Times New Roman"/>
+          <w:color w:val="000000"/>
+          <w:sz w:val="24"/>
+          <w:szCs w:val="24"/>
+          <w:shd w:val="clear" w:color="auto" w:fill="FFFFFF"/>
+        </w:rPr>
+        <w:t xml:space="preserve"> администрирования (ASM), сервисы базы данных (DB), сервисы службы хранения (STORAGE)</w:t>
       </w:r>
       <w:r>
         <w:rPr>
@@ -1490,7 +1773,55 @@
           <w:szCs w:val="24"/>
           <w:highlight w:val="green"/>
         </w:rPr>
-        <w:t xml:space="preserve">Поясните принцип работы dedicated-соединения и shared-соединения. </w:t>
+        <w:t xml:space="preserve">Поясните принцип работы </w:t>
+      </w:r>
+      <w:proofErr w:type="spellStart"/>
+      <w:r>
+        <w:rPr>
+          <w:rFonts w:ascii="Times New Roman" w:hAnsi="Times New Roman"/>
+          <w:b/>
+          <w:bCs/>
+          <w:sz w:val="24"/>
+          <w:szCs w:val="24"/>
+          <w:highlight w:val="green"/>
+        </w:rPr>
+        <w:t>dedicated</w:t>
+      </w:r>
+      <w:proofErr w:type="spellEnd"/>
+      <w:r>
+        <w:rPr>
+          <w:rFonts w:ascii="Times New Roman" w:hAnsi="Times New Roman"/>
+          <w:b/>
+          <w:bCs/>
+          <w:sz w:val="24"/>
+          <w:szCs w:val="24"/>
+          <w:highlight w:val="green"/>
+        </w:rPr>
+        <w:t xml:space="preserve">-соединения и </w:t>
+      </w:r>
+      <w:proofErr w:type="spellStart"/>
+      <w:r>
+        <w:rPr>
+          <w:rFonts w:ascii="Times New Roman" w:hAnsi="Times New Roman"/>
+          <w:b/>
+          <w:bCs/>
+          <w:sz w:val="24"/>
+          <w:szCs w:val="24"/>
+          <w:highlight w:val="green"/>
+        </w:rPr>
+        <w:t>shared</w:t>
+      </w:r>
+      <w:proofErr w:type="spellEnd"/>
+      <w:r>
+        <w:rPr>
+          <w:rFonts w:ascii="Times New Roman" w:hAnsi="Times New Roman"/>
+          <w:b/>
+          <w:bCs/>
+          <w:sz w:val="24"/>
+          <w:szCs w:val="24"/>
+          <w:highlight w:val="green"/>
+        </w:rPr>
+        <w:t xml:space="preserve">-соединения. </w:t>
       </w:r>
       <w:r>
         <w:rPr>
@@ -1516,15 +1847,49 @@
           <w:shd w:val="clear" w:color="auto" w:fill="FFFFFF"/>
         </w:rPr>
       </w:pPr>
-      <w:r>
-        <w:rPr>
-          <w:rFonts w:ascii="Times New Roman" w:hAnsi="Times New Roman"/>
-          <w:color w:val="000000"/>
-          <w:sz w:val="24"/>
-          <w:szCs w:val="24"/>
-          <w:shd w:val="clear" w:color="auto" w:fill="FFFFFF"/>
-        </w:rPr>
-        <w:t>Dedicated-соединение представляет собой соединение, которое выделяется для конкретного клиента и остается активным до его разрыва. Shared-соединение представляет собой соединение, которое может быть использовано несколькими клиентами одновременно.</w:t>
+      <w:proofErr w:type="spellStart"/>
+      <w:r>
+        <w:rPr>
+          <w:rFonts w:ascii="Times New Roman" w:hAnsi="Times New Roman"/>
+          <w:color w:val="000000"/>
+          <w:sz w:val="24"/>
+          <w:szCs w:val="24"/>
+          <w:shd w:val="clear" w:color="auto" w:fill="FFFFFF"/>
+        </w:rPr>
+        <w:t>Dedicated</w:t>
+      </w:r>
+      <w:proofErr w:type="spellEnd"/>
+      <w:r>
+        <w:rPr>
+          <w:rFonts w:ascii="Times New Roman" w:hAnsi="Times New Roman"/>
+          <w:color w:val="000000"/>
+          <w:sz w:val="24"/>
+          <w:szCs w:val="24"/>
+          <w:shd w:val="clear" w:color="auto" w:fill="FFFFFF"/>
+        </w:rPr>
+        <w:t xml:space="preserve">-соединение представляет собой соединение, которое выделяется для конкретного клиента и остается активным до его разрыва. </w:t>
+      </w:r>
+      <w:proofErr w:type="spellStart"/>
+      <w:r>
+        <w:rPr>
+          <w:rFonts w:ascii="Times New Roman" w:hAnsi="Times New Roman"/>
+          <w:color w:val="000000"/>
+          <w:sz w:val="24"/>
+          <w:szCs w:val="24"/>
+          <w:shd w:val="clear" w:color="auto" w:fill="FFFFFF"/>
+        </w:rPr>
+        <w:t>Shared</w:t>
+      </w:r>
+      <w:proofErr w:type="spellEnd"/>
+      <w:r>
+        <w:rPr>
+          <w:rFonts w:ascii="Times New Roman" w:hAnsi="Times New Roman"/>
+          <w:color w:val="000000"/>
+          <w:sz w:val="24"/>
+          <w:szCs w:val="24"/>
+          <w:shd w:val="clear" w:color="auto" w:fill="FFFFFF"/>
+        </w:rPr>
+        <w:t>-соединение представляет собой соединение, которое может быть использовано несколькими клиентами одновременно.</w:t>
       </w:r>
     </w:p>
     <w:p>
@@ -1714,7 +2079,29 @@
           <w:szCs w:val="24"/>
           <w:shd w:val="clear" w:color="auto" w:fill="FFFFFF"/>
         </w:rPr>
-        <w:t>Файл LISTENER.ORA в Oracle содержит конфигурационную информацию о Listener, такую как порт прослушивания, протоколы, базы данных, которые он обслуживает, и другие параметры.</w:t>
+        <w:t xml:space="preserve">Файл LISTENER.ORA в Oracle содержит конфигурационную информацию о </w:t>
+      </w:r>
+      <w:proofErr w:type="spellStart"/>
+      <w:r>
+        <w:rPr>
+          <w:rFonts w:ascii="Times New Roman" w:hAnsi="Times New Roman"/>
+          <w:color w:val="000000"/>
+          <w:sz w:val="24"/>
+          <w:szCs w:val="24"/>
+          <w:shd w:val="clear" w:color="auto" w:fill="FFFFFF"/>
+        </w:rPr>
+        <w:t>Listener</w:t>
+      </w:r>
+      <w:proofErr w:type="spellEnd"/>
+      <w:r>
+        <w:rPr>
+          <w:rFonts w:ascii="Times New Roman" w:hAnsi="Times New Roman"/>
+          <w:color w:val="000000"/>
+          <w:sz w:val="24"/>
+          <w:szCs w:val="24"/>
+          <w:shd w:val="clear" w:color="auto" w:fill="FFFFFF"/>
+        </w:rPr>
+        <w:t>, такую как порт прослушивания, протоколы, базы данных, которые он обслуживает, и другие параметры.</w:t>
       </w:r>
     </w:p>
     <w:p>
@@ -1850,7 +2237,29 @@
           <w:szCs w:val="24"/>
           <w:shd w:val="clear" w:color="auto" w:fill="FFFFFF"/>
         </w:rPr>
-        <w:t>   - DBW (Database Writer) - отвечает за запись изменений из буфера базы данных на диск.</w:t>
+        <w:t xml:space="preserve">   - DBW (Database </w:t>
+      </w:r>
+      <w:proofErr w:type="spellStart"/>
+      <w:r>
+        <w:rPr>
+          <w:rFonts w:ascii="Times New Roman" w:hAnsi="Times New Roman"/>
+          <w:color w:val="000000"/>
+          <w:sz w:val="24"/>
+          <w:szCs w:val="24"/>
+          <w:shd w:val="clear" w:color="auto" w:fill="FFFFFF"/>
+        </w:rPr>
+        <w:t>Writer</w:t>
+      </w:r>
+      <w:proofErr w:type="spellEnd"/>
+      <w:r>
+        <w:rPr>
+          <w:rFonts w:ascii="Times New Roman" w:hAnsi="Times New Roman"/>
+          <w:color w:val="000000"/>
+          <w:sz w:val="24"/>
+          <w:szCs w:val="24"/>
+          <w:shd w:val="clear" w:color="auto" w:fill="FFFFFF"/>
+        </w:rPr>
+        <w:t>) - отвечает за запись изменений из буфера базы данных на диск.</w:t>
       </w:r>
       <w:r>
         <w:rPr>
@@ -1869,7 +2278,51 @@
           <w:szCs w:val="24"/>
           <w:shd w:val="clear" w:color="auto" w:fill="FFFFFF"/>
         </w:rPr>
-        <w:t>   - LGWR (Log Writer) - отвечает за запись изменений в журнал базы данных на диск.</w:t>
+        <w:t>   - LGWR (</w:t>
+      </w:r>
+      <w:proofErr w:type="spellStart"/>
+      <w:r>
+        <w:rPr>
+          <w:rFonts w:ascii="Times New Roman" w:hAnsi="Times New Roman"/>
+          <w:color w:val="000000"/>
+          <w:sz w:val="24"/>
+          <w:szCs w:val="24"/>
+          <w:shd w:val="clear" w:color="auto" w:fill="FFFFFF"/>
+        </w:rPr>
+        <w:t>Log</w:t>
+      </w:r>
+      <w:proofErr w:type="spellEnd"/>
+      <w:r>
+        <w:rPr>
+          <w:rFonts w:ascii="Times New Roman" w:hAnsi="Times New Roman"/>
+          <w:color w:val="000000"/>
+          <w:sz w:val="24"/>
+          <w:szCs w:val="24"/>
+          <w:shd w:val="clear" w:color="auto" w:fill="FFFFFF"/>
+        </w:rPr>
+        <w:t xml:space="preserve"> </w:t>
+      </w:r>
+      <w:proofErr w:type="spellStart"/>
+      <w:r>
+        <w:rPr>
+          <w:rFonts w:ascii="Times New Roman" w:hAnsi="Times New Roman"/>
+          <w:color w:val="000000"/>
+          <w:sz w:val="24"/>
+          <w:szCs w:val="24"/>
+          <w:shd w:val="clear" w:color="auto" w:fill="FFFFFF"/>
+        </w:rPr>
+        <w:t>Writer</w:t>
+      </w:r>
+      <w:proofErr w:type="spellEnd"/>
+      <w:r>
+        <w:rPr>
+          <w:rFonts w:ascii="Times New Roman" w:hAnsi="Times New Roman"/>
+          <w:color w:val="000000"/>
+          <w:sz w:val="24"/>
+          <w:szCs w:val="24"/>
+          <w:shd w:val="clear" w:color="auto" w:fill="FFFFFF"/>
+        </w:rPr>
+        <w:t>) - отвечает за запись изменений в журнал базы данных на диск.</w:t>
       </w:r>
       <w:r>
         <w:rPr>
@@ -1888,7 +2341,29 @@
           <w:szCs w:val="24"/>
           <w:shd w:val="clear" w:color="auto" w:fill="FFFFFF"/>
         </w:rPr>
-        <w:t>   - CKPT (Checkpoint Process) - отвечает за создание контрольных точек, которые позволяют восстановить базу данных после сбоев.</w:t>
+        <w:t>   - CKPT (</w:t>
+      </w:r>
+      <w:proofErr w:type="spellStart"/>
+      <w:r>
+        <w:rPr>
+          <w:rFonts w:ascii="Times New Roman" w:hAnsi="Times New Roman"/>
+          <w:color w:val="000000"/>
+          <w:sz w:val="24"/>
+          <w:szCs w:val="24"/>
+          <w:shd w:val="clear" w:color="auto" w:fill="FFFFFF"/>
+        </w:rPr>
+        <w:t>Checkpoint</w:t>
+      </w:r>
+      <w:proofErr w:type="spellEnd"/>
+      <w:r>
+        <w:rPr>
+          <w:rFonts w:ascii="Times New Roman" w:hAnsi="Times New Roman"/>
+          <w:color w:val="000000"/>
+          <w:sz w:val="24"/>
+          <w:szCs w:val="24"/>
+          <w:shd w:val="clear" w:color="auto" w:fill="FFFFFF"/>
+        </w:rPr>
+        <w:t xml:space="preserve"> Process) - отвечает за создание контрольных точек, которые позволяют восстановить базу данных после сбоев.</w:t>
       </w:r>
       <w:r>
         <w:rPr>
@@ -1949,6 +2424,7 @@
         </w:rPr>
         <w:t xml:space="preserve"> (</w:t>
       </w:r>
+      <w:proofErr w:type="spellStart"/>
       <w:r>
         <w:rPr>
           <w:rFonts w:ascii="Times New Roman" w:hAnsi="Times New Roman"/>
@@ -1958,7 +2434,43 @@
           <w:shd w:val="clear" w:color="auto" w:fill="FFFFFF"/>
           <w:lang w:val="ru-BY"/>
         </w:rPr>
-        <w:t>Listener Registration Process</w:t>
+        <w:t>Listener</w:t>
+      </w:r>
+      <w:proofErr w:type="spellEnd"/>
+      <w:r>
+        <w:rPr>
+          <w:rFonts w:ascii="Times New Roman" w:hAnsi="Times New Roman"/>
+          <w:color w:val="000000"/>
+          <w:sz w:val="24"/>
+          <w:szCs w:val="24"/>
+          <w:shd w:val="clear" w:color="auto" w:fill="FFFFFF"/>
+          <w:lang w:val="ru-BY"/>
+        </w:rPr>
+        <w:t xml:space="preserve"> </w:t>
+      </w:r>
+      <w:proofErr w:type="spellStart"/>
+      <w:r>
+        <w:rPr>
+          <w:rFonts w:ascii="Times New Roman" w:hAnsi="Times New Roman"/>
+          <w:color w:val="000000"/>
+          <w:sz w:val="24"/>
+          <w:szCs w:val="24"/>
+          <w:shd w:val="clear" w:color="auto" w:fill="FFFFFF"/>
+          <w:lang w:val="ru-BY"/>
+        </w:rPr>
+        <w:t>Registration</w:t>
+      </w:r>
+      <w:proofErr w:type="spellEnd"/>
+      <w:r>
+        <w:rPr>
+          <w:rFonts w:ascii="Times New Roman" w:hAnsi="Times New Roman"/>
+          <w:color w:val="000000"/>
+          <w:sz w:val="24"/>
+          <w:szCs w:val="24"/>
+          <w:shd w:val="clear" w:color="auto" w:fill="FFFFFF"/>
+          <w:lang w:val="ru-BY"/>
+        </w:rPr>
+        <w:t xml:space="preserve"> Process</w:t>
       </w:r>
       <w:r>
         <w:rPr>

</xml_diff>